<commit_message>
Vragen en coordinates laden
Vragen aangepast. Paar dingen zijn nu duidelijk, paar andere dingen weer niet..

Cor.py aangepast. Kijken of we de csv file in kunnen laden. Lukt.
</commit_message>
<xml_diff>
--- a/Vragen Tech Assistant.docx
+++ b/Vragen Tech Assistant.docx
@@ -9,21 +9,12 @@
           <w:lang w:val="en-US"/>
         </w:rPr>
       </w:pPr>
-      <w:proofErr w:type="spellStart"/>
       <w:r>
         <w:rPr>
           <w:b/>
           <w:lang w:val="en-US"/>
         </w:rPr>
-        <w:t>Vragen</w:t>
-      </w:r>
-      <w:proofErr w:type="spellEnd"/>
-      <w:r>
-        <w:rPr>
-          <w:b/>
-          <w:lang w:val="en-US"/>
-        </w:rPr>
-        <w:t xml:space="preserve"> Tech Assistant</w:t>
+        <w:t>Vragen Tech Assistant</w:t>
       </w:r>
     </w:p>
     <w:p>
@@ -33,37 +24,12 @@
           <w:ilvl w:val="0"/>
           <w:numId w:val="1"/>
         </w:numPr>
-        <w:rPr>
-          <w:lang w:val="en-US"/>
-        </w:rPr>
-      </w:pPr>
-      <w:proofErr w:type="spellStart"/>
+      </w:pPr>
       <w:r>
-        <w:rPr>
-          <w:lang w:val="en-US"/>
-        </w:rPr>
-        <w:t>Welke</w:t>
+        <w:t>Wat is de beste datastructuur om de stations met coördinaten en de t</w:t>
       </w:r>
-      <w:proofErr w:type="spellEnd"/>
       <w:r>
-        <w:rPr>
-          <w:lang w:val="en-US"/>
-        </w:rPr>
-        <w:t xml:space="preserve"> </w:t>
-      </w:r>
-      <w:proofErr w:type="spellStart"/>
-      <w:r>
-        <w:rPr>
-          <w:lang w:val="en-US"/>
-        </w:rPr>
-        <w:t>versie</w:t>
-      </w:r>
-      <w:proofErr w:type="spellEnd"/>
-      <w:r>
-        <w:rPr>
-          <w:lang w:val="en-US"/>
-        </w:rPr>
-        <w:t xml:space="preserve"> van Python</w:t>
+        <w:t>rajecten met reistijden in te laden?</w:t>
       </w:r>
     </w:p>
     <w:p>
@@ -73,63 +39,6 @@
           <w:ilvl w:val="0"/>
           <w:numId w:val="1"/>
         </w:numPr>
-        <w:rPr>
-          <w:lang w:val="en-US"/>
-        </w:rPr>
-      </w:pPr>
-      <w:proofErr w:type="spellStart"/>
-      <w:r>
-        <w:rPr>
-          <w:lang w:val="en-US"/>
-        </w:rPr>
-        <w:t>Welke</w:t>
-      </w:r>
-      <w:proofErr w:type="spellEnd"/>
-      <w:r>
-        <w:rPr>
-          <w:lang w:val="en-US"/>
-        </w:rPr>
-        <w:t xml:space="preserve"> </w:t>
-      </w:r>
-      <w:proofErr w:type="spellStart"/>
-      <w:r>
-        <w:rPr>
-          <w:lang w:val="en-US"/>
-        </w:rPr>
-        <w:t>ontwikkelomgeving</w:t>
-      </w:r>
-      <w:proofErr w:type="spellEnd"/>
-    </w:p>
-    <w:p>
-      <w:pPr>
-        <w:pStyle w:val="ListParagraph"/>
-        <w:numPr>
-          <w:ilvl w:val="0"/>
-          <w:numId w:val="1"/>
-        </w:numPr>
-      </w:pPr>
-      <w:r>
-        <w:t xml:space="preserve">Hoe werk je tegelijkertijd aan hetzelfde bestand </w:t>
-      </w:r>
-      <w:r>
-        <w:t xml:space="preserve">zonder dat je </w:t>
-      </w:r>
-      <w:proofErr w:type="spellStart"/>
-      <w:r>
-        <w:t>perongeluk</w:t>
-      </w:r>
-      <w:proofErr w:type="spellEnd"/>
-      <w:r>
-        <w:t xml:space="preserve"> in hetzelfde stukje code werkt</w:t>
-      </w:r>
-    </w:p>
-    <w:p>
-      <w:pPr>
-        <w:pStyle w:val="ListParagraph"/>
-        <w:numPr>
-          <w:ilvl w:val="0"/>
-          <w:numId w:val="1"/>
-        </w:numPr>
       </w:pPr>
       <w:r>
         <w:t>Hoe kan je het beste een array met stations inladen?</w:t>
@@ -144,7 +53,13 @@
         </w:numPr>
       </w:pPr>
       <w:r>
-        <w:t>Tweedimensionale array met coördinaten -&gt; alleen voor visualisatie</w:t>
+        <w:t xml:space="preserve">Tweedimensionale </w:t>
+      </w:r>
+      <w:r>
+        <w:t>list</w:t>
+      </w:r>
+      <w:r>
+        <w:t xml:space="preserve"> met coördinaten -&gt; alleen voor visualisatie</w:t>
       </w:r>
     </w:p>
     <w:p>
@@ -156,10 +71,13 @@
         </w:numPr>
       </w:pPr>
       <w:r>
-        <w:t>Array op basis van afstand in minuten tussen station -&gt; voor het berekenen van de optimale lijnvoering</w:t>
+        <w:t xml:space="preserve">List </w:t>
       </w:r>
       <w:bookmarkStart w:id="0" w:name="_GoBack"/>
       <w:bookmarkEnd w:id="0"/>
+      <w:r>
+        <w:t>op basis van afstand in minuten tussen station -&gt; voor het berekenen van de optimale lijnvoering</w:t>
+      </w:r>
     </w:p>
     <w:sectPr>
       <w:pgSz w:w="12240" w:h="15840"/>

</xml_diff>

<commit_message>
Paar vragen aangepast, laatste comments erbij. Onnodige bestanden weg.
</commit_message>
<xml_diff>
--- a/Vragen Tech Assistant.docx
+++ b/Vragen Tech Assistant.docx
@@ -26,10 +26,31 @@
         </w:numPr>
       </w:pPr>
       <w:r>
-        <w:t>Wat is de beste datastructuur om de stations met coördinaten en de t</w:t>
+        <w:t>Is dit een goede datastructuur (hoeveel punten voor I) en wat kan er beter?</w:t>
       </w:r>
+    </w:p>
+    <w:p>
+      <w:pPr>
+        <w:pStyle w:val="ListParagraph"/>
+        <w:numPr>
+          <w:ilvl w:val="1"/>
+          <w:numId w:val="1"/>
+        </w:numPr>
+      </w:pPr>
       <w:r>
-        <w:t>rajecten met reistijden in te laden?</w:t>
+        <w:t>Kan je een traject (bestaande uit meerdere connecties) ook als class maken?</w:t>
+      </w:r>
+    </w:p>
+    <w:p>
+      <w:pPr>
+        <w:pStyle w:val="ListParagraph"/>
+        <w:numPr>
+          <w:ilvl w:val="1"/>
+          <w:numId w:val="1"/>
+        </w:numPr>
+      </w:pPr>
+      <w:r>
+        <w:t>Kan je een lijnvoering (bestaande uit meerdere trajecten) ook als class maken?</w:t>
       </w:r>
     </w:p>
     <w:p>
@@ -41,43 +62,10 @@
         </w:numPr>
       </w:pPr>
       <w:r>
-        <w:t>Hoe kan je het beste een array met stations inladen?</w:t>
-      </w:r>
-    </w:p>
-    <w:p>
-      <w:pPr>
-        <w:pStyle w:val="ListParagraph"/>
-        <w:numPr>
-          <w:ilvl w:val="1"/>
-          <w:numId w:val="1"/>
-        </w:numPr>
-      </w:pPr>
-      <w:r>
-        <w:t xml:space="preserve">Tweedimensionale </w:t>
-      </w:r>
-      <w:r>
-        <w:t>list</w:t>
-      </w:r>
-      <w:r>
-        <w:t xml:space="preserve"> met coördinaten -&gt; alleen voor visualisatie</w:t>
-      </w:r>
-    </w:p>
-    <w:p>
-      <w:pPr>
-        <w:pStyle w:val="ListParagraph"/>
-        <w:numPr>
-          <w:ilvl w:val="1"/>
-          <w:numId w:val="1"/>
-        </w:numPr>
-      </w:pPr>
-      <w:r>
-        <w:t xml:space="preserve">List </w:t>
+        <w:t>Wat zijn ‘.pyc’ bestanden en kunnen ze weg? Google zegt dat we ze kunnen verbergen maar we krijgen dit niet voor elkaar.</w:t>
       </w:r>
       <w:bookmarkStart w:id="0" w:name="_GoBack"/>
       <w:bookmarkEnd w:id="0"/>
-      <w:r>
-        <w:t>op basis van afstand in minuten tussen station -&gt; voor het berekenen van de optimale lijnvoering</w:t>
-      </w:r>
     </w:p>
     <w:sectPr>
       <w:pgSz w:w="12240" w:h="15840"/>

</xml_diff>